<commit_message>
ppt toegevoegd + aanpassing tekst
</commit_message>
<xml_diff>
--- a/presentatie1.docx
+++ b/presentatie1.docx
@@ -79,8 +79,6 @@
         </w:rPr>
         <w:t>mezelf afgevraagd</w:t>
       </w:r>
-      <w:bookmarkStart w:id="0" w:name="_GoBack"/>
-      <w:bookmarkEnd w:id="0"/>
       <w:r>
         <w:rPr>
           <w:rFonts w:ascii="Verdana" w:hAnsi="Verdana"/>
@@ -119,7 +117,21 @@
         <w:rPr>
           <w:rFonts w:ascii="Verdana" w:hAnsi="Verdana"/>
         </w:rPr>
-        <w:t>Verder wil ik in periode 2 zelf een paar designs proberen maken met gevoel erin. Ik ga hiermee dan ook usability tests uitvoeren op verschillende mensen en zien of ik het ‘designe met emoties’ onder de knie heb of niet.</w:t>
+        <w:t>Verder wil ik in periode 2 zelf een paar designs proberen maken met gevoel erin.</w:t>
+      </w:r>
+      <w:r>
+        <w:rPr>
+          <w:rFonts w:ascii="Verdana" w:hAnsi="Verdana"/>
+        </w:rPr>
+        <w:t xml:space="preserve"> Ik ga hiermee dan ook</w:t>
+      </w:r>
+      <w:bookmarkStart w:id="0" w:name="_GoBack"/>
+      <w:bookmarkEnd w:id="0"/>
+      <w:r>
+        <w:rPr>
+          <w:rFonts w:ascii="Verdana" w:hAnsi="Verdana"/>
+        </w:rPr>
+        <w:t xml:space="preserve"> tests uitvoeren op verschillende mensen en zien of ik het ‘designe met emoties’ onder de knie heb of niet.</w:t>
       </w:r>
       <w:r>
         <w:rPr>

</xml_diff>